<commit_message>
Day 2: Angular training
</commit_message>
<xml_diff>
--- a/doc.docx
+++ b/doc.docx
@@ -783,7 +783,608 @@
           <w:sz w:val="18"/>
           <w:szCs w:val="18"/>
         </w:rPr>
-        <w:t>PARENT TO CHILD: @Input</w:t>
+        <w:t>PARENT TO CHILD: @Input property</w:t>
+      </w:r>
+    </w:p>
+    <w:p>
+      <w:pPr>
+        <w:pStyle w:val="ListParagraph"/>
+        <w:numPr>
+          <w:ilvl w:val="1"/>
+          <w:numId w:val="2"/>
+        </w:numPr>
+        <w:spacing w:after="0"/>
+        <w:rPr>
+          <w:sz w:val="18"/>
+          <w:szCs w:val="18"/>
+        </w:rPr>
+      </w:pPr>
+      <w:r>
+        <w:rPr>
+          <w:sz w:val="18"/>
+          <w:szCs w:val="18"/>
+        </w:rPr>
+        <w:t xml:space="preserve">CHILD TO PARENT: @Output </w:t>
+      </w:r>
+      <w:r>
+        <w:rPr>
+          <w:sz w:val="18"/>
+          <w:szCs w:val="18"/>
+        </w:rPr>
+        <w:t>events</w:t>
+      </w:r>
+    </w:p>
+    <w:p>
+      <w:pPr>
+        <w:pStyle w:val="ListParagraph"/>
+        <w:numPr>
+          <w:ilvl w:val="0"/>
+          <w:numId w:val="2"/>
+        </w:numPr>
+        <w:spacing w:after="0"/>
+        <w:rPr>
+          <w:sz w:val="18"/>
+          <w:szCs w:val="18"/>
+        </w:rPr>
+      </w:pPr>
+      <w:r>
+        <w:rPr>
+          <w:sz w:val="18"/>
+          <w:szCs w:val="18"/>
+        </w:rPr>
+        <w:t>PIPES syntax: input | expression/function</w:t>
+      </w:r>
+      <w:r>
+        <w:rPr>
+          <w:sz w:val="18"/>
+          <w:szCs w:val="18"/>
+        </w:rPr>
+        <w:t>: param1:</w:t>
+      </w:r>
+      <w:r>
+        <w:rPr>
+          <w:sz w:val="18"/>
+          <w:szCs w:val="18"/>
+        </w:rPr>
+        <w:t xml:space="preserve"> </w:t>
+      </w:r>
+      <w:r>
+        <w:rPr>
+          <w:sz w:val="18"/>
+          <w:szCs w:val="18"/>
+        </w:rPr>
+        <w:t>param2:</w:t>
+      </w:r>
+      <w:r>
+        <w:rPr>
+          <w:sz w:val="18"/>
+          <w:szCs w:val="18"/>
+        </w:rPr>
+        <w:t xml:space="preserve"> </w:t>
+      </w:r>
+      <w:r>
+        <w:rPr>
+          <w:sz w:val="18"/>
+          <w:szCs w:val="18"/>
+        </w:rPr>
+        <w:t>param3 (additional arguments to pipe)</w:t>
+      </w:r>
+    </w:p>
+    <w:p>
+      <w:pPr>
+        <w:pStyle w:val="ListParagraph"/>
+        <w:numPr>
+          <w:ilvl w:val="0"/>
+          <w:numId w:val="2"/>
+        </w:numPr>
+        <w:spacing w:after="0"/>
+        <w:rPr>
+          <w:sz w:val="18"/>
+          <w:szCs w:val="18"/>
+        </w:rPr>
+      </w:pPr>
+      <w:r>
+        <w:rPr>
+          <w:sz w:val="18"/>
+          <w:szCs w:val="18"/>
+        </w:rPr>
+        <w:t>@HostListener() to listen to html events</w:t>
+      </w:r>
+    </w:p>
+    <w:p>
+      <w:pPr>
+        <w:pStyle w:val="ListParagraph"/>
+        <w:numPr>
+          <w:ilvl w:val="0"/>
+          <w:numId w:val="2"/>
+        </w:numPr>
+        <w:spacing w:after="0"/>
+        <w:rPr>
+          <w:sz w:val="18"/>
+          <w:szCs w:val="18"/>
+        </w:rPr>
+      </w:pPr>
+      <w:r>
+        <w:rPr>
+          <w:sz w:val="18"/>
+          <w:szCs w:val="18"/>
+        </w:rPr>
+        <w:t>FORMS: @angular/forms</w:t>
+      </w:r>
+    </w:p>
+    <w:p>
+      <w:pPr>
+        <w:pStyle w:val="ListParagraph"/>
+        <w:numPr>
+          <w:ilvl w:val="0"/>
+          <w:numId w:val="2"/>
+        </w:numPr>
+        <w:spacing w:after="0"/>
+        <w:rPr>
+          <w:sz w:val="18"/>
+          <w:szCs w:val="18"/>
+        </w:rPr>
+      </w:pPr>
+      <w:r>
+        <w:rPr>
+          <w:sz w:val="18"/>
+          <w:szCs w:val="18"/>
+        </w:rPr>
+        <w:t>TEMPLATE DRIVEN: FormsModule</w:t>
+      </w:r>
+    </w:p>
+    <w:p>
+      <w:pPr>
+        <w:pStyle w:val="ListParagraph"/>
+        <w:numPr>
+          <w:ilvl w:val="0"/>
+          <w:numId w:val="2"/>
+        </w:numPr>
+        <w:spacing w:after="0"/>
+        <w:rPr>
+          <w:sz w:val="18"/>
+          <w:szCs w:val="18"/>
+        </w:rPr>
+      </w:pPr>
+      <w:r>
+        <w:rPr>
+          <w:sz w:val="18"/>
+          <w:szCs w:val="18"/>
+        </w:rPr>
+        <w:t xml:space="preserve">REACTIVE / MODEL DRIVEN: </w:t>
+      </w:r>
+      <w:r>
+        <w:rPr>
+          <w:sz w:val="18"/>
+          <w:szCs w:val="18"/>
+        </w:rPr>
+        <w:tab/>
+        <w:t>ReactiveFormsModule</w:t>
+      </w:r>
+    </w:p>
+    <w:p>
+      <w:pPr>
+        <w:pStyle w:val="ListParagraph"/>
+        <w:numPr>
+          <w:ilvl w:val="0"/>
+          <w:numId w:val="2"/>
+        </w:numPr>
+        <w:spacing w:after="0"/>
+        <w:rPr>
+          <w:sz w:val="18"/>
+          <w:szCs w:val="18"/>
+        </w:rPr>
+      </w:pPr>
+      <w:r>
+        <w:rPr>
+          <w:sz w:val="18"/>
+          <w:szCs w:val="18"/>
+        </w:rPr>
+        <w:t>FORM STATES:</w:t>
+      </w:r>
+    </w:p>
+    <w:p>
+      <w:pPr>
+        <w:pStyle w:val="ListParagraph"/>
+        <w:numPr>
+          <w:ilvl w:val="1"/>
+          <w:numId w:val="2"/>
+        </w:numPr>
+        <w:spacing w:after="0"/>
+        <w:rPr>
+          <w:sz w:val="18"/>
+          <w:szCs w:val="18"/>
+        </w:rPr>
+      </w:pPr>
+      <w:r>
+        <w:rPr>
+          <w:sz w:val="18"/>
+          <w:szCs w:val="18"/>
+        </w:rPr>
+        <w:t xml:space="preserve">Valid </w:t>
+      </w:r>
+      <w:r>
+        <w:rPr>
+          <w:sz w:val="18"/>
+          <w:szCs w:val="18"/>
+        </w:rPr>
+        <w:t>&amp;</w:t>
+      </w:r>
+      <w:r>
+        <w:rPr>
+          <w:sz w:val="18"/>
+          <w:szCs w:val="18"/>
+        </w:rPr>
+        <w:t xml:space="preserve"> invalid</w:t>
+      </w:r>
+      <w:r>
+        <w:rPr>
+          <w:sz w:val="18"/>
+          <w:szCs w:val="18"/>
+        </w:rPr>
+        <w:t xml:space="preserve">: </w:t>
+      </w:r>
+      <w:r>
+        <w:rPr>
+          <w:sz w:val="18"/>
+          <w:szCs w:val="18"/>
+        </w:rPr>
+        <w:t>state of all the validations</w:t>
+      </w:r>
+    </w:p>
+    <w:p>
+      <w:pPr>
+        <w:pStyle w:val="ListParagraph"/>
+        <w:numPr>
+          <w:ilvl w:val="1"/>
+          <w:numId w:val="2"/>
+        </w:numPr>
+        <w:spacing w:after="0"/>
+        <w:rPr>
+          <w:sz w:val="18"/>
+          <w:szCs w:val="18"/>
+        </w:rPr>
+      </w:pPr>
+      <w:r>
+        <w:rPr>
+          <w:sz w:val="18"/>
+          <w:szCs w:val="18"/>
+        </w:rPr>
+        <w:t xml:space="preserve">Touched &amp; untouched: </w:t>
+      </w:r>
+      <w:r>
+        <w:rPr>
+          <w:sz w:val="18"/>
+          <w:szCs w:val="18"/>
+        </w:rPr>
+        <w:t>focusing</w:t>
+      </w:r>
+      <w:r>
+        <w:rPr>
+          <w:sz w:val="18"/>
+          <w:szCs w:val="18"/>
+        </w:rPr>
+        <w:t xml:space="preserve"> the field</w:t>
+      </w:r>
+    </w:p>
+    <w:p>
+      <w:pPr>
+        <w:pStyle w:val="ListParagraph"/>
+        <w:numPr>
+          <w:ilvl w:val="1"/>
+          <w:numId w:val="2"/>
+        </w:numPr>
+        <w:spacing w:after="0"/>
+        <w:rPr>
+          <w:sz w:val="18"/>
+          <w:szCs w:val="18"/>
+        </w:rPr>
+      </w:pPr>
+      <w:r>
+        <w:rPr>
+          <w:sz w:val="18"/>
+          <w:szCs w:val="18"/>
+        </w:rPr>
+        <w:t xml:space="preserve">Dirty &amp; pristine: </w:t>
+      </w:r>
+      <w:r>
+        <w:rPr>
+          <w:sz w:val="18"/>
+          <w:szCs w:val="18"/>
+        </w:rPr>
+        <w:t>change of the value</w:t>
+      </w:r>
+    </w:p>
+    <w:p>
+      <w:pPr>
+        <w:pStyle w:val="ListParagraph"/>
+        <w:numPr>
+          <w:ilvl w:val="1"/>
+          <w:numId w:val="2"/>
+        </w:numPr>
+        <w:spacing w:after="0"/>
+        <w:rPr>
+          <w:sz w:val="18"/>
+          <w:szCs w:val="18"/>
+        </w:rPr>
+      </w:pPr>
+      <w:r>
+        <w:rPr>
+          <w:sz w:val="18"/>
+          <w:szCs w:val="18"/>
+        </w:rPr>
+        <w:t xml:space="preserve">Errors: </w:t>
+      </w:r>
+      <w:r>
+        <w:rPr>
+          <w:sz w:val="18"/>
+          <w:szCs w:val="18"/>
+        </w:rPr>
+        <w:t>identifying which validation has failed</w:t>
+      </w:r>
+    </w:p>
+    <w:p>
+      <w:pPr>
+        <w:pStyle w:val="ListParagraph"/>
+        <w:numPr>
+          <w:ilvl w:val="0"/>
+          <w:numId w:val="2"/>
+        </w:numPr>
+        <w:spacing w:after="0"/>
+        <w:rPr>
+          <w:sz w:val="18"/>
+          <w:szCs w:val="18"/>
+        </w:rPr>
+      </w:pPr>
+      <w:r>
+        <w:rPr>
+          <w:sz w:val="18"/>
+          <w:szCs w:val="18"/>
+        </w:rPr>
+        <w:t>Model-driven form:</w:t>
+      </w:r>
+    </w:p>
+    <w:p>
+      <w:pPr>
+        <w:pStyle w:val="ListParagraph"/>
+        <w:numPr>
+          <w:ilvl w:val="1"/>
+          <w:numId w:val="2"/>
+        </w:numPr>
+        <w:spacing w:after="0"/>
+        <w:rPr>
+          <w:sz w:val="18"/>
+          <w:szCs w:val="18"/>
+        </w:rPr>
+      </w:pPr>
+      <w:r>
+        <w:rPr>
+          <w:sz w:val="18"/>
+          <w:szCs w:val="18"/>
+        </w:rPr>
+        <w:t>Each object is FormGroup</w:t>
+      </w:r>
+    </w:p>
+    <w:p>
+      <w:pPr>
+        <w:pStyle w:val="ListParagraph"/>
+        <w:numPr>
+          <w:ilvl w:val="1"/>
+          <w:numId w:val="2"/>
+        </w:numPr>
+        <w:spacing w:after="0"/>
+        <w:rPr>
+          <w:sz w:val="18"/>
+          <w:szCs w:val="18"/>
+        </w:rPr>
+      </w:pPr>
+      <w:r>
+        <w:rPr>
+          <w:sz w:val="18"/>
+          <w:szCs w:val="18"/>
+        </w:rPr>
+        <w:t>Each control is FormControl</w:t>
+      </w:r>
+    </w:p>
+    <w:p>
+      <w:pPr>
+        <w:pStyle w:val="ListParagraph"/>
+        <w:numPr>
+          <w:ilvl w:val="1"/>
+          <w:numId w:val="2"/>
+        </w:numPr>
+        <w:spacing w:after="0"/>
+        <w:rPr>
+          <w:sz w:val="18"/>
+          <w:szCs w:val="18"/>
+        </w:rPr>
+      </w:pPr>
+      <w:r>
+        <w:rPr>
+          <w:sz w:val="18"/>
+          <w:szCs w:val="18"/>
+        </w:rPr>
+        <w:t>Validation returns null if it is valid, else object of error</w:t>
+      </w:r>
+    </w:p>
+    <w:p>
+      <w:pPr>
+        <w:pStyle w:val="ListParagraph"/>
+        <w:numPr>
+          <w:ilvl w:val="0"/>
+          <w:numId w:val="2"/>
+        </w:numPr>
+        <w:spacing w:after="0"/>
+        <w:rPr>
+          <w:sz w:val="18"/>
+          <w:szCs w:val="18"/>
+        </w:rPr>
+      </w:pPr>
+      <w:r>
+        <w:rPr>
+          <w:sz w:val="18"/>
+          <w:szCs w:val="18"/>
+        </w:rPr>
+        <w:t xml:space="preserve">Lifecycle sequence: </w:t>
+      </w:r>
+      <w:hyperlink r:id="rId5" w:history="1">
+        <w:r>
+          <w:rPr>
+            <w:rStyle w:val="Hyperlink"/>
+            <w:sz w:val="18"/>
+            <w:szCs w:val="18"/>
+          </w:rPr>
+          <w:t>https://angular.io/guide/lifecycle-hooks#lifecycle-sequence</w:t>
+        </w:r>
+      </w:hyperlink>
+    </w:p>
+    <w:p>
+      <w:pPr>
+        <w:pStyle w:val="ListParagraph"/>
+        <w:numPr>
+          <w:ilvl w:val="0"/>
+          <w:numId w:val="2"/>
+        </w:numPr>
+        <w:spacing w:after="0"/>
+        <w:rPr>
+          <w:sz w:val="18"/>
+          <w:szCs w:val="18"/>
+        </w:rPr>
+      </w:pPr>
+      <w:r>
+        <w:rPr>
+          <w:sz w:val="18"/>
+          <w:szCs w:val="18"/>
+        </w:rPr>
+        <w:t>SERVICES</w:t>
+      </w:r>
+    </w:p>
+    <w:p>
+      <w:pPr>
+        <w:pStyle w:val="ListParagraph"/>
+        <w:numPr>
+          <w:ilvl w:val="1"/>
+          <w:numId w:val="2"/>
+        </w:numPr>
+        <w:spacing w:after="0"/>
+        <w:rPr>
+          <w:sz w:val="18"/>
+          <w:szCs w:val="18"/>
+        </w:rPr>
+      </w:pPr>
+      <w:r>
+        <w:rPr>
+          <w:sz w:val="18"/>
+          <w:szCs w:val="18"/>
+        </w:rPr>
+        <w:t>Promise</w:t>
+      </w:r>
+      <w:r>
+        <w:rPr>
+          <w:sz w:val="18"/>
+          <w:szCs w:val="18"/>
+        </w:rPr>
+        <w:t>: JS</w:t>
+      </w:r>
+    </w:p>
+    <w:p>
+      <w:pPr>
+        <w:pStyle w:val="ListParagraph"/>
+        <w:numPr>
+          <w:ilvl w:val="1"/>
+          <w:numId w:val="2"/>
+        </w:numPr>
+        <w:spacing w:after="0"/>
+        <w:rPr>
+          <w:sz w:val="18"/>
+          <w:szCs w:val="18"/>
+        </w:rPr>
+      </w:pPr>
+      <w:r>
+        <w:rPr>
+          <w:sz w:val="18"/>
+          <w:szCs w:val="18"/>
+        </w:rPr>
+        <w:t>Observable</w:t>
+      </w:r>
+      <w:r>
+        <w:rPr>
+          <w:sz w:val="18"/>
+          <w:szCs w:val="18"/>
+        </w:rPr>
+        <w:t xml:space="preserve"> (recommended)</w:t>
+      </w:r>
+      <w:r>
+        <w:rPr>
+          <w:sz w:val="18"/>
+          <w:szCs w:val="18"/>
+        </w:rPr>
+        <w:t xml:space="preserve">: </w:t>
+      </w:r>
+      <w:proofErr w:type="spellStart"/>
+      <w:r>
+        <w:rPr>
+          <w:sz w:val="18"/>
+          <w:szCs w:val="18"/>
+        </w:rPr>
+        <w:t>RxJS</w:t>
+      </w:r>
+      <w:proofErr w:type="spellEnd"/>
+      <w:r>
+        <w:rPr>
+          <w:sz w:val="18"/>
+          <w:szCs w:val="18"/>
+        </w:rPr>
+        <w:t xml:space="preserve"> library</w:t>
+      </w:r>
+    </w:p>
+    <w:p>
+      <w:pPr>
+        <w:pStyle w:val="ListParagraph"/>
+        <w:numPr>
+          <w:ilvl w:val="0"/>
+          <w:numId w:val="2"/>
+        </w:numPr>
+        <w:spacing w:after="0"/>
+        <w:rPr>
+          <w:sz w:val="18"/>
+          <w:szCs w:val="18"/>
+        </w:rPr>
+      </w:pPr>
+      <w:r>
+        <w:rPr>
+          <w:sz w:val="18"/>
+          <w:szCs w:val="18"/>
+        </w:rPr>
+        <w:t>Limitations of Promise:</w:t>
+      </w:r>
+    </w:p>
+    <w:p>
+      <w:pPr>
+        <w:pStyle w:val="ListParagraph"/>
+        <w:numPr>
+          <w:ilvl w:val="1"/>
+          <w:numId w:val="2"/>
+        </w:numPr>
+        <w:spacing w:after="0"/>
+        <w:rPr>
+          <w:sz w:val="18"/>
+          <w:szCs w:val="18"/>
+        </w:rPr>
+      </w:pPr>
+      <w:r>
+        <w:rPr>
+          <w:sz w:val="18"/>
+          <w:szCs w:val="18"/>
+        </w:rPr>
+        <w:t xml:space="preserve">No </w:t>
+      </w:r>
+      <w:r>
+        <w:rPr>
+          <w:sz w:val="18"/>
+          <w:szCs w:val="18"/>
+        </w:rPr>
+        <w:t>d</w:t>
       </w:r>
       <w:bookmarkStart w:id="0" w:name="_GoBack"/>
       <w:bookmarkEnd w:id="0"/>
@@ -792,91 +1393,49 @@
           <w:sz w:val="18"/>
           <w:szCs w:val="18"/>
         </w:rPr>
-        <w:t xml:space="preserve"> property</w:t>
-      </w:r>
-    </w:p>
-    <w:p>
-      <w:pPr>
-        <w:pStyle w:val="ListParagraph"/>
-        <w:numPr>
-          <w:ilvl w:val="1"/>
-          <w:numId w:val="2"/>
-        </w:numPr>
-        <w:spacing w:after="0"/>
-        <w:rPr>
-          <w:sz w:val="18"/>
-          <w:szCs w:val="18"/>
-        </w:rPr>
-      </w:pPr>
-      <w:r>
-        <w:rPr>
-          <w:sz w:val="18"/>
-          <w:szCs w:val="18"/>
-        </w:rPr>
-        <w:t xml:space="preserve">CHILD TO PARENT: @Output </w:t>
-      </w:r>
-      <w:r>
-        <w:rPr>
-          <w:sz w:val="18"/>
-          <w:szCs w:val="18"/>
-        </w:rPr>
-        <w:t>events</w:t>
-      </w:r>
-    </w:p>
-    <w:p>
-      <w:pPr>
-        <w:pStyle w:val="ListParagraph"/>
-        <w:numPr>
-          <w:ilvl w:val="0"/>
-          <w:numId w:val="2"/>
-        </w:numPr>
-        <w:spacing w:after="0"/>
-        <w:rPr>
-          <w:sz w:val="18"/>
-          <w:szCs w:val="18"/>
-        </w:rPr>
-      </w:pPr>
-      <w:r>
-        <w:rPr>
-          <w:sz w:val="18"/>
-          <w:szCs w:val="18"/>
-        </w:rPr>
-        <w:t>PIPES syntax: input | expression/function</w:t>
-      </w:r>
-      <w:r>
-        <w:rPr>
-          <w:sz w:val="18"/>
-          <w:szCs w:val="18"/>
-        </w:rPr>
-        <w:t>: param1:</w:t>
-      </w:r>
-      <w:r>
-        <w:rPr>
-          <w:sz w:val="18"/>
-          <w:szCs w:val="18"/>
-        </w:rPr>
-        <w:t xml:space="preserve"> </w:t>
-      </w:r>
-      <w:r>
-        <w:rPr>
-          <w:sz w:val="18"/>
-          <w:szCs w:val="18"/>
-        </w:rPr>
-        <w:t>param2:</w:t>
-      </w:r>
-      <w:r>
-        <w:rPr>
-          <w:sz w:val="18"/>
-          <w:szCs w:val="18"/>
-        </w:rPr>
-        <w:t xml:space="preserve"> </w:t>
-      </w:r>
-      <w:r>
-        <w:rPr>
-          <w:sz w:val="18"/>
-          <w:szCs w:val="18"/>
-        </w:rPr>
-        <w:t>param3 (additional arguments to pipe)</w:t>
+        <w:t>ebounce: delay time</w:t>
+      </w:r>
+    </w:p>
+    <w:p>
+      <w:pPr>
+        <w:pStyle w:val="ListParagraph"/>
+        <w:numPr>
+          <w:ilvl w:val="1"/>
+          <w:numId w:val="2"/>
+        </w:numPr>
+        <w:spacing w:after="0"/>
+        <w:rPr>
+          <w:sz w:val="18"/>
+          <w:szCs w:val="18"/>
+        </w:rPr>
+      </w:pPr>
+      <w:r>
+        <w:rPr>
+          <w:sz w:val="18"/>
+          <w:szCs w:val="18"/>
+        </w:rPr>
+        <w:t>Waiting time</w:t>
+      </w:r>
+    </w:p>
+    <w:p>
+      <w:pPr>
+        <w:pStyle w:val="ListParagraph"/>
+        <w:numPr>
+          <w:ilvl w:val="1"/>
+          <w:numId w:val="2"/>
+        </w:numPr>
+        <w:spacing w:after="0"/>
+        <w:rPr>
+          <w:sz w:val="18"/>
+          <w:szCs w:val="18"/>
+        </w:rPr>
+      </w:pPr>
+      <w:r>
+        <w:rPr>
+          <w:sz w:val="18"/>
+          <w:szCs w:val="18"/>
+        </w:rPr>
+        <w:t>No cancel request feature</w:t>
       </w:r>
     </w:p>
     <w:sectPr>
@@ -1433,6 +1992,7 @@
     <w:lsdException w:name="HTML Sample" w:semiHidden="1" w:unhideWhenUsed="1"/>
     <w:lsdException w:name="HTML Typewriter" w:semiHidden="1" w:unhideWhenUsed="1"/>
     <w:lsdException w:name="HTML Variable" w:semiHidden="1" w:unhideWhenUsed="1"/>
+    <w:lsdException w:name="Normal Table" w:semiHidden="1" w:unhideWhenUsed="1"/>
     <w:lsdException w:name="annotation subject" w:semiHidden="1" w:unhideWhenUsed="1"/>
     <w:lsdException w:name="No List" w:semiHidden="1" w:unhideWhenUsed="1"/>
     <w:lsdException w:name="Outline List 1" w:semiHidden="1" w:unhideWhenUsed="1"/>
@@ -1479,8 +2039,10 @@
     <w:lsdException w:name="Table Subtle 2" w:semiHidden="1" w:unhideWhenUsed="1"/>
     <w:lsdException w:name="Table Web 1" w:semiHidden="1" w:unhideWhenUsed="1"/>
     <w:lsdException w:name="Table Web 2" w:semiHidden="1" w:unhideWhenUsed="1"/>
+    <w:lsdException w:name="Table Web 3" w:semiHidden="1" w:unhideWhenUsed="1"/>
     <w:lsdException w:name="Balloon Text" w:semiHidden="1" w:unhideWhenUsed="1"/>
     <w:lsdException w:name="Table Grid" w:uiPriority="39"/>
+    <w:lsdException w:name="Table Theme" w:semiHidden="1" w:unhideWhenUsed="1"/>
     <w:lsdException w:name="Placeholder Text" w:semiHidden="1"/>
     <w:lsdException w:name="No Spacing" w:uiPriority="1" w:qFormat="1"/>
     <w:lsdException w:name="Light Shading" w:uiPriority="60"/>
@@ -1709,6 +2271,7 @@
   <w:style w:type="character" w:default="1" w:styleId="DefaultParagraphFont">
     <w:name w:val="Default Paragraph Font"/>
     <w:uiPriority w:val="1"/>
+    <w:semiHidden/>
     <w:unhideWhenUsed/>
   </w:style>
   <w:style w:type="table" w:default="1" w:styleId="TableNormal">
@@ -1742,6 +2305,29 @@
       <w:ind w:left="720"/>
       <w:contextualSpacing/>
     </w:pPr>
+  </w:style>
+  <w:style w:type="character" w:styleId="Hyperlink">
+    <w:name w:val="Hyperlink"/>
+    <w:basedOn w:val="DefaultParagraphFont"/>
+    <w:uiPriority w:val="99"/>
+    <w:unhideWhenUsed/>
+    <w:rsid w:val="00DA5A64"/>
+    <w:rPr>
+      <w:color w:val="0563C1" w:themeColor="hyperlink"/>
+      <w:u w:val="single"/>
+    </w:rPr>
+  </w:style>
+  <w:style w:type="character" w:styleId="UnresolvedMention">
+    <w:name w:val="Unresolved Mention"/>
+    <w:basedOn w:val="DefaultParagraphFont"/>
+    <w:uiPriority w:val="99"/>
+    <w:semiHidden/>
+    <w:unhideWhenUsed/>
+    <w:rsid w:val="00DA5A64"/>
+    <w:rPr>
+      <w:color w:val="605E5C"/>
+      <w:shd w:val="clear" w:color="auto" w:fill="E1DFDD"/>
+    </w:rPr>
   </w:style>
 </w:styles>
 </file>

</xml_diff>

<commit_message>
Day 3 (last) : Angular training
</commit_message>
<xml_diff>
--- a/doc.docx
+++ b/doc.docx
@@ -1319,23 +1319,7 @@
           <w:sz w:val="18"/>
           <w:szCs w:val="18"/>
         </w:rPr>
-        <w:t xml:space="preserve">: </w:t>
-      </w:r>
-      <w:proofErr w:type="spellStart"/>
-      <w:r>
-        <w:rPr>
-          <w:sz w:val="18"/>
-          <w:szCs w:val="18"/>
-        </w:rPr>
-        <w:t>RxJS</w:t>
-      </w:r>
-      <w:proofErr w:type="spellEnd"/>
-      <w:r>
-        <w:rPr>
-          <w:sz w:val="18"/>
-          <w:szCs w:val="18"/>
-        </w:rPr>
-        <w:t xml:space="preserve"> library</w:t>
+        <w:t>: RxJS library</w:t>
       </w:r>
     </w:p>
     <w:p>
@@ -1385,58 +1369,641 @@
           <w:szCs w:val="18"/>
         </w:rPr>
         <w:t>d</w:t>
+      </w:r>
+      <w:r>
+        <w:rPr>
+          <w:sz w:val="18"/>
+          <w:szCs w:val="18"/>
+        </w:rPr>
+        <w:t>ebounce: delay time</w:t>
+      </w:r>
+    </w:p>
+    <w:p>
+      <w:pPr>
+        <w:pStyle w:val="ListParagraph"/>
+        <w:numPr>
+          <w:ilvl w:val="1"/>
+          <w:numId w:val="2"/>
+        </w:numPr>
+        <w:spacing w:after="0"/>
+        <w:rPr>
+          <w:sz w:val="18"/>
+          <w:szCs w:val="18"/>
+        </w:rPr>
+      </w:pPr>
+      <w:r>
+        <w:rPr>
+          <w:sz w:val="18"/>
+          <w:szCs w:val="18"/>
+        </w:rPr>
+        <w:t>Waiting time</w:t>
+      </w:r>
+    </w:p>
+    <w:p>
+      <w:pPr>
+        <w:pStyle w:val="ListParagraph"/>
+        <w:numPr>
+          <w:ilvl w:val="1"/>
+          <w:numId w:val="2"/>
+        </w:numPr>
+        <w:spacing w:after="0"/>
+        <w:rPr>
+          <w:sz w:val="18"/>
+          <w:szCs w:val="18"/>
+        </w:rPr>
+      </w:pPr>
+      <w:r>
+        <w:rPr>
+          <w:sz w:val="18"/>
+          <w:szCs w:val="18"/>
+        </w:rPr>
+        <w:t>No cancel request feature</w:t>
+      </w:r>
+    </w:p>
+    <w:p>
+      <w:pPr>
+        <w:pStyle w:val="ListParagraph"/>
+        <w:numPr>
+          <w:ilvl w:val="0"/>
+          <w:numId w:val="2"/>
+        </w:numPr>
+        <w:spacing w:after="0"/>
+        <w:rPr>
+          <w:sz w:val="18"/>
+          <w:szCs w:val="18"/>
+        </w:rPr>
+      </w:pPr>
+      <w:r>
+        <w:rPr>
+          <w:sz w:val="18"/>
+          <w:szCs w:val="18"/>
+        </w:rPr>
+        <w:t>Services API calls</w:t>
+      </w:r>
+    </w:p>
+    <w:p>
+      <w:pPr>
+        <w:pStyle w:val="ListParagraph"/>
+        <w:numPr>
+          <w:ilvl w:val="1"/>
+          <w:numId w:val="2"/>
+        </w:numPr>
+        <w:spacing w:after="0"/>
+        <w:rPr>
+          <w:sz w:val="18"/>
+          <w:szCs w:val="18"/>
+        </w:rPr>
+      </w:pPr>
+      <w:r>
+        <w:rPr>
+          <w:sz w:val="18"/>
+          <w:szCs w:val="18"/>
+        </w:rPr>
+        <w:t>HttpClientModule: @angular/common/http</w:t>
+      </w:r>
+    </w:p>
+    <w:p>
+      <w:pPr>
+        <w:pStyle w:val="ListParagraph"/>
+        <w:numPr>
+          <w:ilvl w:val="1"/>
+          <w:numId w:val="2"/>
+        </w:numPr>
+        <w:spacing w:after="0"/>
+        <w:rPr>
+          <w:sz w:val="18"/>
+          <w:szCs w:val="18"/>
+        </w:rPr>
+      </w:pPr>
+      <w:r>
+        <w:rPr>
+          <w:sz w:val="18"/>
+          <w:szCs w:val="18"/>
+        </w:rPr>
+        <w:t>Ng g s services/product</w:t>
+      </w:r>
+    </w:p>
+    <w:p>
+      <w:pPr>
+        <w:pStyle w:val="ListParagraph"/>
+        <w:numPr>
+          <w:ilvl w:val="1"/>
+          <w:numId w:val="2"/>
+        </w:numPr>
+        <w:spacing w:after="0"/>
+        <w:rPr>
+          <w:sz w:val="18"/>
+          <w:szCs w:val="18"/>
+        </w:rPr>
+      </w:pPr>
+      <w:r>
+        <w:rPr>
+          <w:sz w:val="18"/>
+          <w:szCs w:val="18"/>
+        </w:rPr>
+        <w:lastRenderedPageBreak/>
+        <w:t xml:space="preserve">To register service globally declare the service in providers in app.module.ts or </w:t>
+      </w:r>
+      <w:r>
+        <w:rPr>
+          <w:sz w:val="18"/>
+          <w:szCs w:val="18"/>
+        </w:rPr>
+        <w:t>write @Injectable decorator in service.ts file with providedIn: ‘root’</w:t>
+      </w:r>
+    </w:p>
+    <w:p>
+      <w:pPr>
+        <w:pStyle w:val="ListParagraph"/>
+        <w:numPr>
+          <w:ilvl w:val="0"/>
+          <w:numId w:val="2"/>
+        </w:numPr>
+        <w:spacing w:after="0"/>
+        <w:rPr>
+          <w:sz w:val="18"/>
+          <w:szCs w:val="18"/>
+        </w:rPr>
+      </w:pPr>
+      <w:r>
+        <w:rPr>
+          <w:sz w:val="18"/>
+          <w:szCs w:val="18"/>
+        </w:rPr>
+        <w:t>Difference between Promise and Observable:</w:t>
+      </w:r>
+    </w:p>
+    <w:p>
+      <w:pPr>
+        <w:pStyle w:val="ListParagraph"/>
+        <w:numPr>
+          <w:ilvl w:val="1"/>
+          <w:numId w:val="2"/>
+        </w:numPr>
+        <w:spacing w:after="0"/>
+        <w:rPr>
+          <w:sz w:val="18"/>
+          <w:szCs w:val="18"/>
+        </w:rPr>
+      </w:pPr>
+      <w:r>
+        <w:rPr>
+          <w:sz w:val="18"/>
+          <w:szCs w:val="18"/>
+        </w:rPr>
+        <w:t>Promise: .then().catch()</w:t>
+      </w:r>
+    </w:p>
+    <w:p>
+      <w:pPr>
+        <w:pStyle w:val="ListParagraph"/>
+        <w:numPr>
+          <w:ilvl w:val="1"/>
+          <w:numId w:val="2"/>
+        </w:numPr>
+        <w:spacing w:after="0"/>
+        <w:rPr>
+          <w:sz w:val="18"/>
+          <w:szCs w:val="18"/>
+        </w:rPr>
+      </w:pPr>
+      <w:r>
+        <w:rPr>
+          <w:sz w:val="18"/>
+          <w:szCs w:val="18"/>
+        </w:rPr>
+        <w:t>Observable:</w:t>
+      </w:r>
+      <w:r>
+        <w:rPr>
+          <w:sz w:val="18"/>
+          <w:szCs w:val="18"/>
+        </w:rPr>
+        <w:t xml:space="preserve"> </w:t>
+      </w:r>
+      <w:r>
+        <w:rPr>
+          <w:sz w:val="18"/>
+          <w:szCs w:val="18"/>
+        </w:rPr>
+        <w:t>.subscribe()</w:t>
+      </w:r>
+    </w:p>
+    <w:p>
+      <w:pPr>
+        <w:pStyle w:val="ListParagraph"/>
+        <w:numPr>
+          <w:ilvl w:val="0"/>
+          <w:numId w:val="2"/>
+        </w:numPr>
+        <w:spacing w:after="0"/>
+        <w:rPr>
+          <w:sz w:val="18"/>
+          <w:szCs w:val="18"/>
+        </w:rPr>
+      </w:pPr>
+      <w:r>
+        <w:rPr>
+          <w:sz w:val="18"/>
+          <w:szCs w:val="18"/>
+        </w:rPr>
+        <w:t>To use routing in Angular @angular/router: RouterModule is used</w:t>
+      </w:r>
+    </w:p>
+    <w:p>
+      <w:pPr>
+        <w:pStyle w:val="ListParagraph"/>
+        <w:numPr>
+          <w:ilvl w:val="0"/>
+          <w:numId w:val="2"/>
+        </w:numPr>
+        <w:spacing w:after="0"/>
+        <w:rPr>
+          <w:sz w:val="18"/>
+          <w:szCs w:val="18"/>
+        </w:rPr>
+      </w:pPr>
+      <w:r>
+        <w:rPr>
+          <w:sz w:val="18"/>
+          <w:szCs w:val="18"/>
+        </w:rPr>
+        <w:t xml:space="preserve">In </w:t>
+      </w:r>
+      <w:r>
+        <w:rPr>
+          <w:sz w:val="18"/>
+          <w:szCs w:val="18"/>
+        </w:rPr>
+        <w:t>r</w:t>
+      </w:r>
+      <w:r>
+        <w:rPr>
+          <w:sz w:val="18"/>
+          <w:szCs w:val="18"/>
+        </w:rPr>
+        <w:t>xJS</w:t>
+      </w:r>
+      <w:r>
+        <w:rPr>
+          <w:sz w:val="18"/>
+          <w:szCs w:val="18"/>
+        </w:rPr>
+        <w:t>,</w:t>
+      </w:r>
+      <w:r>
+        <w:rPr>
+          <w:sz w:val="18"/>
+          <w:szCs w:val="18"/>
+        </w:rPr>
+        <w:t xml:space="preserve"> </w:t>
+      </w:r>
+      <w:r>
+        <w:rPr>
+          <w:sz w:val="18"/>
+          <w:szCs w:val="18"/>
+        </w:rPr>
+        <w:t>information</w:t>
+      </w:r>
+      <w:r>
+        <w:rPr>
+          <w:sz w:val="18"/>
+          <w:szCs w:val="18"/>
+        </w:rPr>
+        <w:t xml:space="preserve"> is exchanged/shared </w:t>
+      </w:r>
+      <w:r>
+        <w:rPr>
+          <w:sz w:val="18"/>
+          <w:szCs w:val="18"/>
+        </w:rPr>
+        <w:t xml:space="preserve">using </w:t>
+      </w:r>
+      <w:r>
+        <w:rPr>
+          <w:sz w:val="18"/>
+          <w:szCs w:val="18"/>
+        </w:rPr>
+        <w:t>Subject</w:t>
+      </w:r>
+      <w:r>
+        <w:rPr>
+          <w:sz w:val="18"/>
+          <w:szCs w:val="18"/>
+        </w:rPr>
+        <w:t>.</w:t>
+      </w:r>
+    </w:p>
+    <w:p>
+      <w:pPr>
+        <w:pStyle w:val="ListParagraph"/>
+        <w:numPr>
+          <w:ilvl w:val="0"/>
+          <w:numId w:val="2"/>
+        </w:numPr>
+        <w:spacing w:after="0"/>
+        <w:rPr>
+          <w:sz w:val="18"/>
+          <w:szCs w:val="18"/>
+        </w:rPr>
+      </w:pPr>
+      <w:r>
+        <w:rPr>
+          <w:sz w:val="18"/>
+          <w:szCs w:val="18"/>
+        </w:rPr>
+        <w:t>There are two types of observable: Hot and Cold</w:t>
+      </w:r>
+    </w:p>
+    <w:p>
+      <w:pPr>
+        <w:pStyle w:val="ListParagraph"/>
+        <w:numPr>
+          <w:ilvl w:val="1"/>
+          <w:numId w:val="2"/>
+        </w:numPr>
+        <w:spacing w:after="0"/>
+        <w:rPr>
+          <w:sz w:val="18"/>
+          <w:szCs w:val="18"/>
+        </w:rPr>
+      </w:pPr>
+      <w:r>
+        <w:rPr>
+          <w:sz w:val="18"/>
+          <w:szCs w:val="18"/>
+        </w:rPr>
+        <w:t xml:space="preserve">Hot observable </w:t>
+      </w:r>
+      <w:r>
+        <w:rPr>
+          <w:sz w:val="18"/>
+          <w:szCs w:val="18"/>
+        </w:rPr>
+        <w:t>keeps</w:t>
+      </w:r>
+      <w:r>
+        <w:rPr>
+          <w:sz w:val="18"/>
+          <w:szCs w:val="18"/>
+        </w:rPr>
+        <w:t xml:space="preserve"> receiving updates.</w:t>
+      </w:r>
+    </w:p>
+    <w:p>
+      <w:pPr>
+        <w:pStyle w:val="ListParagraph"/>
+        <w:numPr>
+          <w:ilvl w:val="1"/>
+          <w:numId w:val="2"/>
+        </w:numPr>
+        <w:spacing w:after="0"/>
+        <w:rPr>
+          <w:sz w:val="18"/>
+          <w:szCs w:val="18"/>
+        </w:rPr>
+      </w:pPr>
+      <w:r>
+        <w:rPr>
+          <w:sz w:val="18"/>
+          <w:szCs w:val="18"/>
+        </w:rPr>
+        <w:t>Cold observable receive</w:t>
+      </w:r>
+      <w:r>
+        <w:rPr>
+          <w:sz w:val="18"/>
+          <w:szCs w:val="18"/>
+        </w:rPr>
+        <w:t>s</w:t>
+      </w:r>
+      <w:r>
+        <w:rPr>
+          <w:sz w:val="18"/>
+          <w:szCs w:val="18"/>
+        </w:rPr>
+        <w:t xml:space="preserve"> update </w:t>
+      </w:r>
+      <w:r>
+        <w:rPr>
+          <w:sz w:val="18"/>
+          <w:szCs w:val="18"/>
+        </w:rPr>
+        <w:t>just once</w:t>
+      </w:r>
+      <w:r>
+        <w:rPr>
+          <w:sz w:val="18"/>
+          <w:szCs w:val="18"/>
+        </w:rPr>
+        <w:t xml:space="preserve"> </w:t>
+      </w:r>
+      <w:r>
+        <w:rPr>
+          <w:sz w:val="18"/>
+          <w:szCs w:val="18"/>
+        </w:rPr>
+        <w:t>e</w:t>
+      </w:r>
+      <w:r>
+        <w:rPr>
+          <w:sz w:val="18"/>
+          <w:szCs w:val="18"/>
+        </w:rPr>
+        <w:t>.g. API calls.</w:t>
+      </w:r>
+    </w:p>
+    <w:p>
+      <w:pPr>
+        <w:pStyle w:val="ListParagraph"/>
+        <w:numPr>
+          <w:ilvl w:val="0"/>
+          <w:numId w:val="2"/>
+        </w:numPr>
+        <w:spacing w:after="0"/>
+        <w:rPr>
+          <w:sz w:val="18"/>
+          <w:szCs w:val="18"/>
+        </w:rPr>
+      </w:pPr>
+      <w:r>
+        <w:rPr>
+          <w:sz w:val="18"/>
+          <w:szCs w:val="18"/>
+        </w:rPr>
+        <w:t>Router Guards</w:t>
+      </w:r>
+    </w:p>
+    <w:p>
+      <w:pPr>
+        <w:pStyle w:val="ListParagraph"/>
+        <w:numPr>
+          <w:ilvl w:val="0"/>
+          <w:numId w:val="2"/>
+        </w:numPr>
+        <w:spacing w:after="0"/>
+        <w:rPr>
+          <w:sz w:val="18"/>
+          <w:szCs w:val="18"/>
+        </w:rPr>
+      </w:pPr>
+      <w:r>
+        <w:rPr>
+          <w:sz w:val="18"/>
+          <w:szCs w:val="18"/>
+        </w:rPr>
+        <w:t>Passing params:</w:t>
+      </w:r>
+    </w:p>
+    <w:p>
+      <w:pPr>
+        <w:pStyle w:val="ListParagraph"/>
+        <w:numPr>
+          <w:ilvl w:val="1"/>
+          <w:numId w:val="2"/>
+        </w:numPr>
+        <w:spacing w:after="0"/>
+        <w:rPr>
+          <w:sz w:val="18"/>
+          <w:szCs w:val="18"/>
+        </w:rPr>
+      </w:pPr>
+      <w:r>
+        <w:rPr>
+          <w:sz w:val="18"/>
+          <w:szCs w:val="18"/>
+        </w:rPr>
+        <w:t>RESTful: mandatory</w:t>
+      </w:r>
+      <w:r>
+        <w:rPr>
+          <w:sz w:val="18"/>
+          <w:szCs w:val="18"/>
+        </w:rPr>
+        <w:t>: abc.com/productDetail/100</w:t>
+      </w:r>
+    </w:p>
+    <w:p>
+      <w:pPr>
+        <w:pStyle w:val="ListParagraph"/>
+        <w:numPr>
+          <w:ilvl w:val="1"/>
+          <w:numId w:val="2"/>
+        </w:numPr>
+        <w:spacing w:after="0"/>
+        <w:rPr>
+          <w:sz w:val="18"/>
+          <w:szCs w:val="18"/>
+        </w:rPr>
+      </w:pPr>
+      <w:r>
+        <w:rPr>
+          <w:sz w:val="18"/>
+          <w:szCs w:val="18"/>
+        </w:rPr>
+        <w:t>Query: optional</w:t>
+      </w:r>
+      <w:r>
+        <w:rPr>
+          <w:sz w:val="18"/>
+          <w:szCs w:val="18"/>
+        </w:rPr>
+        <w:t>: abc.com/search?price=1000&amp;brand=value</w:t>
+      </w:r>
+    </w:p>
+    <w:p>
+      <w:pPr>
+        <w:pStyle w:val="ListParagraph"/>
+        <w:numPr>
+          <w:ilvl w:val="1"/>
+          <w:numId w:val="2"/>
+        </w:numPr>
+        <w:spacing w:after="0"/>
+        <w:rPr>
+          <w:sz w:val="18"/>
+          <w:szCs w:val="18"/>
+        </w:rPr>
+      </w:pPr>
+      <w:r>
+        <w:rPr>
+          <w:sz w:val="18"/>
+          <w:szCs w:val="18"/>
+        </w:rPr>
+        <w:t>Router for routing</w:t>
+      </w:r>
+    </w:p>
+    <w:p>
+      <w:pPr>
+        <w:pStyle w:val="ListParagraph"/>
+        <w:numPr>
+          <w:ilvl w:val="1"/>
+          <w:numId w:val="2"/>
+        </w:numPr>
+        <w:spacing w:after="0"/>
+        <w:rPr>
+          <w:sz w:val="18"/>
+          <w:szCs w:val="18"/>
+        </w:rPr>
+      </w:pPr>
+      <w:r>
+        <w:rPr>
+          <w:sz w:val="18"/>
+          <w:szCs w:val="18"/>
+        </w:rPr>
+        <w:t>activatedRouter for getting params</w:t>
+      </w:r>
+    </w:p>
+    <w:p>
+      <w:pPr>
+        <w:spacing w:after="0"/>
+        <w:rPr>
+          <w:sz w:val="18"/>
+          <w:szCs w:val="18"/>
+        </w:rPr>
+      </w:pPr>
+    </w:p>
+    <w:p>
+      <w:pPr>
+        <w:spacing w:after="0"/>
+        <w:rPr>
+          <w:sz w:val="18"/>
+          <w:szCs w:val="18"/>
+        </w:rPr>
+      </w:pPr>
+      <w:r>
+        <w:rPr>
+          <w:sz w:val="18"/>
+          <w:szCs w:val="18"/>
+        </w:rPr>
+        <w:t xml:space="preserve">NOTE: </w:t>
+      </w:r>
+      <w:hyperlink r:id="rId6" w:history="1">
+        <w:r>
+          <w:rPr>
+            <w:rStyle w:val="Hyperlink"/>
+            <w:sz w:val="18"/>
+            <w:szCs w:val="18"/>
+          </w:rPr>
+          <w:t>http://</w:t>
+        </w:r>
+        <w:r>
+          <w:rPr>
+            <w:rStyle w:val="Hyperlink"/>
+            <w:sz w:val="18"/>
+            <w:szCs w:val="18"/>
+          </w:rPr>
+          <w:t>tiny.cc/nmvg7y</w:t>
+        </w:r>
+      </w:hyperlink>
+      <w:r>
+        <w:rPr>
+          <w:sz w:val="18"/>
+          <w:szCs w:val="18"/>
+        </w:rPr>
+        <w:t xml:space="preserve"> for content and references</w:t>
       </w:r>
       <w:bookmarkStart w:id="0" w:name="_GoBack"/>
       <w:bookmarkEnd w:id="0"/>
-      <w:r>
-        <w:rPr>
-          <w:sz w:val="18"/>
-          <w:szCs w:val="18"/>
-        </w:rPr>
-        <w:t>ebounce: delay time</w:t>
-      </w:r>
-    </w:p>
-    <w:p>
-      <w:pPr>
-        <w:pStyle w:val="ListParagraph"/>
-        <w:numPr>
-          <w:ilvl w:val="1"/>
-          <w:numId w:val="2"/>
-        </w:numPr>
-        <w:spacing w:after="0"/>
-        <w:rPr>
-          <w:sz w:val="18"/>
-          <w:szCs w:val="18"/>
-        </w:rPr>
-      </w:pPr>
-      <w:r>
-        <w:rPr>
-          <w:sz w:val="18"/>
-          <w:szCs w:val="18"/>
-        </w:rPr>
-        <w:t>Waiting time</w:t>
-      </w:r>
-    </w:p>
-    <w:p>
-      <w:pPr>
-        <w:pStyle w:val="ListParagraph"/>
-        <w:numPr>
-          <w:ilvl w:val="1"/>
-          <w:numId w:val="2"/>
-        </w:numPr>
-        <w:spacing w:after="0"/>
-        <w:rPr>
-          <w:sz w:val="18"/>
-          <w:szCs w:val="18"/>
-        </w:rPr>
-      </w:pPr>
-      <w:r>
-        <w:rPr>
-          <w:sz w:val="18"/>
-          <w:szCs w:val="18"/>
-        </w:rPr>
-        <w:t>No cancel request feature</w:t>
-      </w:r>
     </w:p>
     <w:sectPr>
       <w:pgSz w:w="12240" w:h="15840"/>

</xml_diff>